<commit_message>
Update KAYVI byte - Human Resources Management Plan.docx
</commit_message>
<xml_diff>
--- a/documentation/projman/KAYVI byte - Human Resources Management Plan.docx
+++ b/documentation/projman/KAYVI byte - Human Resources Management Plan.docx
@@ -68,6 +68,12 @@
       <w:r>
         <w:t xml:space="preserve"> </w:t>
       </w:r>
+      <w:r>
+        <w:t xml:space="preserve"> </w:t>
+      </w:r>
+      <w:r>
+        <w:t>1</w:t>
+      </w:r>
     </w:p>
     <w:p>
       <w:pPr>
@@ -97,15 +103,7 @@
         <w:ind w:left="2156" w:right="873"/>
       </w:pPr>
       <w:r>
-        <w:t xml:space="preserve">For </w:t>
-      </w:r>
-      <w:proofErr w:type="spellStart"/>
-      <w:r>
-        <w:t>SurveiRams</w:t>
-      </w:r>
-      <w:proofErr w:type="spellEnd"/>
-      <w:r>
-        <w:t xml:space="preserve"> to be implemented successfully, an effective human resource plan is required. This plan acts as a guide for organizing and leading the project team, making sure that people who are qualified for the jobs are assigned to the</w:t>
+        <w:t>For SurveiRams to be implemented successfully, an effective human resource plan is required. This plan acts as a guide for organizing and leading the project team, making sure that people who are qualified for the jobs are assigned to the</w:t>
       </w:r>
       <w:r>
         <w:t>m</w:t>
@@ -226,15 +224,7 @@
         <w:ind w:left="2156" w:right="873"/>
       </w:pPr>
       <w:r>
-        <w:t xml:space="preserve">The following table presents the key roles and their associated authorities, responsibilities, and competencies within the human resources management plan for </w:t>
-      </w:r>
-      <w:proofErr w:type="spellStart"/>
-      <w:r>
-        <w:t>SurveiRams</w:t>
-      </w:r>
-      <w:proofErr w:type="spellEnd"/>
-      <w:r>
-        <w:t>:</w:t>
+        <w:t>The following table presents the key roles and their associated authorities, responsibilities, and competencies within the human resources management plan for SurveiRams:</w:t>
       </w:r>
     </w:p>
     <w:p>
@@ -612,18 +602,10 @@
               <w:jc w:val="center"/>
             </w:pPr>
             <w:r>
-              <w:t xml:space="preserve">Mr. </w:t>
-            </w:r>
-            <w:proofErr w:type="spellStart"/>
-            <w:r>
-              <w:t>Joj</w:t>
-            </w:r>
-            <w:r>
-              <w:t>o</w:t>
-            </w:r>
-            <w:proofErr w:type="spellEnd"/>
-            <w:r>
-              <w:t xml:space="preserve"> </w:t>
+              <w:t>Mr. Joj</w:t>
+            </w:r>
+            <w:r>
+              <w:t xml:space="preserve">o </w:t>
             </w:r>
             <w:r>
               <w:t>Castillo</w:t>
@@ -855,13 +837,8 @@
               <w:jc w:val="center"/>
             </w:pPr>
             <w:r>
-              <w:t xml:space="preserve">Jan Karlo </w:t>
-            </w:r>
-            <w:proofErr w:type="spellStart"/>
-            <w:r>
-              <w:t>Boongaling</w:t>
-            </w:r>
-            <w:proofErr w:type="spellEnd"/>
+              <w:t>Jan Karlo Boongaling</w:t>
+            </w:r>
           </w:p>
         </w:tc>
         <w:tc>
@@ -1263,21 +1240,8 @@
               <w:jc w:val="center"/>
             </w:pPr>
             <w:r>
-              <w:t xml:space="preserve">Yuan </w:t>
-            </w:r>
-            <w:proofErr w:type="spellStart"/>
-            <w:r>
-              <w:t>Alexandrei</w:t>
-            </w:r>
-            <w:proofErr w:type="spellEnd"/>
-            <w:r>
-              <w:t xml:space="preserve"> </w:t>
-            </w:r>
-            <w:proofErr w:type="spellStart"/>
-            <w:r>
-              <w:t>Serafico</w:t>
-            </w:r>
-            <w:proofErr w:type="spellEnd"/>
+              <w:t>Yuan Alexandrei Serafico</w:t>
+            </w:r>
           </w:p>
         </w:tc>
         <w:tc>
@@ -1901,23 +1865,7 @@
         <w:ind w:left="2156" w:right="873"/>
       </w:pPr>
       <w:r>
-        <w:t xml:space="preserve">The project organizational chart of </w:t>
-      </w:r>
-      <w:proofErr w:type="spellStart"/>
-      <w:r>
-        <w:t>SurveiRams</w:t>
-      </w:r>
-      <w:proofErr w:type="spellEnd"/>
-      <w:r>
-        <w:t xml:space="preserve"> visually depicts the project team and the relationships between key stakeholders. At the top is the project sponsor, Mr. </w:t>
-      </w:r>
-      <w:proofErr w:type="spellStart"/>
-      <w:r>
-        <w:t>Jojo</w:t>
-      </w:r>
-      <w:proofErr w:type="spellEnd"/>
-      <w:r>
-        <w:t xml:space="preserve"> F. Castillo, who provides strategic direction and resources. The project manager, Ian Christopher Onrubia, oversees resources, scope, and schedule.</w:t>
+        <w:t>The project organizational chart of SurveiRams visually depicts the project team and the relationships between key stakeholders. At the top is the project sponsor, Mr. Jojo F. Castillo, who provides strategic direction and resources. The project manager, Ian Christopher Onrubia, oversees resources, scope, and schedule.</w:t>
       </w:r>
     </w:p>
     <w:p>
@@ -1930,15 +1878,7 @@
         <w:ind w:left="2156" w:right="873"/>
       </w:pPr>
       <w:r>
-        <w:t xml:space="preserve">Internal users, like the Development Team, contribute to system requirements and user testing. External users, ITRO and BMO, provide valuable feedback on usability and functionality. This chart clarifies roles and ensures alignment with </w:t>
-      </w:r>
-      <w:proofErr w:type="spellStart"/>
-      <w:r>
-        <w:t>SurveiRams</w:t>
-      </w:r>
-      <w:proofErr w:type="spellEnd"/>
-      <w:r>
-        <w:t xml:space="preserve">' goals and objectives. </w:t>
+        <w:t xml:space="preserve">Internal users, like the Development Team, contribute to system requirements and user testing. External users, ITRO and BMO, provide valuable feedback on usability and functionality. This chart clarifies roles and ensures alignment with SurveiRams' goals and objectives. </w:t>
       </w:r>
     </w:p>
     <w:p>
@@ -2118,15 +2058,7 @@
         <w:ind w:left="2156" w:right="873"/>
       </w:pPr>
       <w:r>
-        <w:t xml:space="preserve">The Staffing Management Plan for </w:t>
-      </w:r>
-      <w:proofErr w:type="spellStart"/>
-      <w:r>
-        <w:t>SurveiRams</w:t>
-      </w:r>
-      <w:proofErr w:type="spellEnd"/>
-      <w:r>
-        <w:t xml:space="preserve"> is a crucial aspect of ensuring the project's successful implementation. It encompasses strategies and processes for acquiring, managing, and releasing human resources throughout the project's lifecycle. </w:t>
+        <w:t xml:space="preserve">The Staffing Management Plan for SurveiRams is a crucial aspect of ensuring the project's successful implementation. It encompasses strategies and processes for acquiring, managing, and releasing human resources throughout the project's lifecycle. </w:t>
       </w:r>
     </w:p>
     <w:p>
@@ -2243,13 +2175,8 @@
         <w:t xml:space="preserve">the </w:t>
       </w:r>
       <w:r>
-        <w:t xml:space="preserve">requirements. For instance, if </w:t>
-      </w:r>
-      <w:proofErr w:type="spellStart"/>
-      <w:r>
-        <w:t>SurveiRams</w:t>
-      </w:r>
-      <w:proofErr w:type="spellEnd"/>
+        <w:t>requirements. For instance, if SurveiRams</w:t>
+      </w:r>
       <w:r>
         <w:t xml:space="preserve"> System</w:t>
       </w:r>

</xml_diff>